<commit_message>
proposal 1 perdana mengabungkan bab 1 2 3
</commit_message>
<xml_diff>
--- a/File/BAB II.docx
+++ b/File/BAB II.docx
@@ -19,7 +19,7 @@
           <w:b/>
           <w:bCs/>
           <w:color w:val="000000"/>
-          <w:sz w:val="28"/>
+          <w:sz w:val="24"/>
           <w:szCs w:val="24"/>
           <w:lang w:val="en-US"/>
         </w:rPr>
@@ -30,7 +30,7 @@
           <w:b/>
           <w:bCs/>
           <w:color w:val="000000"/>
-          <w:sz w:val="28"/>
+          <w:sz w:val="24"/>
           <w:szCs w:val="24"/>
           <w:lang w:val="en-US"/>
         </w:rPr>
@@ -54,7 +54,7 @@
           <w:b/>
           <w:bCs/>
           <w:color w:val="000000"/>
-          <w:sz w:val="28"/>
+          <w:sz w:val="24"/>
           <w:szCs w:val="24"/>
           <w:lang w:val="en-US"/>
         </w:rPr>
@@ -65,7 +65,7 @@
           <w:b/>
           <w:bCs/>
           <w:color w:val="000000"/>
-          <w:sz w:val="28"/>
+          <w:sz w:val="24"/>
           <w:szCs w:val="24"/>
           <w:lang w:val="en-US"/>
         </w:rPr>
@@ -302,6 +302,8 @@
         </w:rPr>
         <w:t>relevan.</w:t>
       </w:r>
+      <w:bookmarkStart w:id="0" w:name="_GoBack"/>
+      <w:bookmarkEnd w:id="0"/>
       <w:proofErr w:type="gramEnd"/>
     </w:p>
     <w:p>
@@ -310,15 +312,25 @@
         <w:ind w:firstLine="426"/>
         <w:jc w:val="both"/>
         <w:rPr>
-          <w:lang w:val="en-US"/>
-        </w:rPr>
-      </w:pPr>
-      <w:r>
-        <w:t xml:space="preserve">Dari beberapa penelitian, menyebutkan bahwa ESP32 memiliki banyak keunggulan bagi pengembangan project berbasis internet of things (IoT), seperti menurut Luis Manuel Fernández-Ahumada dan rekan menyatakan bahwa “ESP32-Lora with an internet connection via SIGFOX can monitor the Internet of Things based irrigation network” [1]. Kemudian menurut Manuel Suárez-Albela dan rekan menyatakan bahwa “System-on-Chip (SoC) ESP32 tested at different clock frequencies can provide lower energy consumption, so that the test results obtained ECDSA outperform RSA in all tests” [2]. Sedangkan menurut Amjad Iqbal dan M. Tariq Iqbal menyatakan bahwa “ESP32-LoRa is used for communication between two points or one point with SCADA units, ESP32 and dragino-uno-based LoRa gateways are implemented to change data to the server while local data is stored on the SD card” [3]. Menurut Mehmet Tastan dan Hayrettin Gökozan dalam sebuah jurnal menyatakan “ESP32 with sensor arrays GP2Y1010AU, MH-Z14, MICS-4514 and DHT22 can be used to measure the decrease in indoor air quality that is affected by the number of people in the house as well as natural emissions such as rest, cleanliness and cooking” [4]. Sedangkan menurut Wen-Tsai Sung dan rekan dalam sebuah jurnal penelitian menyatakan bahwa “The IoT architecture with ESP8266 microcontroller can be used for indoor temperature monitoring systems” [5]. Kemudian menurut Lawrence Oriaghe Aghenta dan Mohammad Tariq Iqbal dalam sebuah jurnal menyatakan bahwa “ESP32 microcontroller has a low voltage power </w:t>
-      </w:r>
-      <w:r>
+          <w:rFonts w:ascii="Times New Roman" w:hAnsi="Times New Roman"/>
+          <w:sz w:val="24"/>
+          <w:lang w:val="en-US"/>
+        </w:rPr>
+      </w:pPr>
+      <w:r>
+        <w:rPr>
+          <w:rFonts w:ascii="Times New Roman" w:hAnsi="Times New Roman"/>
+          <w:sz w:val="24"/>
+        </w:rPr>
+        <w:t xml:space="preserve">Dari beberapa penelitian, menyebutkan bahwa ESP32 memiliki banyak keunggulan bagi pengembangan project berbasis internet of things (IoT), seperti menurut Luis Manuel Fernández-Ahumada dan rekan menyatakan bahwa “ESP32-Lora with an internet connection via SIGFOX can monitor the Internet of Things based irrigation network” [1]. Kemudian menurut Manuel Suárez-Albela dan rekan menyatakan bahwa “System-on-Chip (SoC) ESP32 tested at different clock frequencies can provide lower energy consumption, so that the test results obtained ECDSA outperform RSA in all tests” [2]. Sedangkan menurut Amjad Iqbal dan M. Tariq Iqbal menyatakan bahwa “ESP32-LoRa is used for communication between two points or one point with SCADA units, ESP32 and dragino-uno-based LoRa gateways are implemented to change data to the server while local data is stored on the SD card” [3]. Menurut Mehmet Tastan dan Hayrettin Gökozan dalam sebuah jurnal menyatakan “ESP32 with sensor arrays GP2Y1010AU, MH-Z14, MICS-4514 and DHT22 can be used to measure the decrease in indoor air quality that is affected by the number of people in the house as well as natural emissions such as rest, cleanliness and cooking” [4]. Sedangkan menurut Wen-Tsai Sung dan rekan dalam sebuah jurnal penelitian menyatakan bahwa “The IoT architecture with ESP8266 microcontroller can be </w:t>
+      </w:r>
+      <w:r>
+        <w:rPr>
+          <w:rFonts w:ascii="Times New Roman" w:hAnsi="Times New Roman"/>
+          <w:sz w:val="24"/>
+        </w:rPr>
         <w:lastRenderedPageBreak/>
-        <w:t>consumption so that it can be combined on a Raspberry Pi server with Wi-Fi to monitor multiple sensors on a network”</w:t>
+        <w:t>used for indoor temperature monitoring systems” [5]. Kemudian menurut Lawrence Oriaghe Aghenta dan Mohammad Tariq Iqbal dalam sebuah jurnal menyatakan bahwa “ESP32 microcontroller has a low voltage power consumption so that it can be combined on a Raspberry Pi server with Wi-Fi to monitor multiple sensors on a network”</w:t>
       </w:r>
     </w:p>
     <w:p>
@@ -336,12 +348,12 @@
       </w:pPr>
       <w:r>
         <w:rPr>
+          <w:rFonts w:ascii="Times New Roman" w:hAnsi="Times New Roman"/>
+          <w:sz w:val="24"/>
           <w:lang w:val="en-US"/>
         </w:rPr>
         <w:t>Dari kelima referensi tentang microntrroller ESP32 seluruh sensor nya dapat digunakan untuk aplikasi bebrbasis internet of things (IOT), sehinnga penelitian ini pengembangan pengenalan pola wajah mengunakan esp32 cam teregrerasi dengan iot, untuk meningkatkan  dekteksi dini keamanan rumah atau perusahaan sangat relevan untuk dekembangkan.</w:t>
       </w:r>
-      <w:bookmarkStart w:id="0" w:name="_GoBack"/>
-      <w:bookmarkEnd w:id="0"/>
     </w:p>
     <w:p>
       <w:pPr>
@@ -547,7 +559,7 @@
           <w:lang w:val="en-US" w:eastAsia="en-US"/>
         </w:rPr>
         <w:drawing>
-          <wp:inline distT="0" distB="0" distL="0" distR="0" wp14:anchorId="1E349929" wp14:editId="62E4729D">
+          <wp:inline distT="0" distB="0" distL="0" distR="0" wp14:anchorId="0B156EDC" wp14:editId="504AA717">
             <wp:extent cx="4320000" cy="659208"/>
             <wp:effectExtent l="0" t="0" r="4445" b="7620"/>
             <wp:docPr id="6" name="Picture 6" descr="Logo Android 2019"/>
@@ -986,7 +998,18 @@
           <w:szCs w:val="24"/>
           <w:lang w:val="en-US"/>
         </w:rPr>
-        <w:t xml:space="preserve"> (IDE) untuk sistem operasi Android, yang dibangun diatas perangkat lunak JetBrains IntelliJ IDEA dan didesain khusus untuk pengembangan Android.</w:t>
+        <w:t xml:space="preserve"> </w:t>
+      </w:r>
+      <w:r>
+        <w:rPr>
+          <w:rFonts w:ascii="Times New Roman" w:hAnsi="Times New Roman"/>
+          <w:color w:val="000000"/>
+          <w:sz w:val="24"/>
+          <w:szCs w:val="24"/>
+          <w:lang w:val="en-US"/>
+        </w:rPr>
+        <w:lastRenderedPageBreak/>
+        <w:t>(IDE) untuk sistem operasi Android, yang dibangun diatas perangkat lunak JetBrains IntelliJ IDEA dan didesain khusus untuk pengembangan Android.</w:t>
       </w:r>
       <w:proofErr w:type="gramEnd"/>
       <w:r>
@@ -1019,18 +1042,7 @@
           <w:szCs w:val="24"/>
           <w:lang w:val="en-US"/>
         </w:rPr>
-        <w:t xml:space="preserve"> (ADT) </w:t>
-      </w:r>
-      <w:r>
-        <w:rPr>
-          <w:rFonts w:ascii="Times New Roman" w:hAnsi="Times New Roman"/>
-          <w:color w:val="000000"/>
-          <w:sz w:val="24"/>
-          <w:szCs w:val="24"/>
-          <w:lang w:val="en-US"/>
-        </w:rPr>
-        <w:lastRenderedPageBreak/>
-        <w:t>yang sebelumnya merupakan IDE utama untuk pengembangan aplikasi android.</w:t>
+        <w:t xml:space="preserve"> (ADT) yang sebelumnya merupakan IDE utama untuk pengembangan aplikasi android.</w:t>
       </w:r>
       <w:r>
         <w:rPr>
@@ -1201,57 +1213,17 @@
           <w:szCs w:val="24"/>
           <w:lang w:val="en-US"/>
         </w:rPr>
-        <w:t xml:space="preserve"> Sedangkan versi stabil saat ini adalah versi </w:t>
-      </w:r>
-      <w:r>
-        <w:rPr>
-          <w:rFonts w:ascii="Times New Roman" w:hAnsi="Times New Roman"/>
-          <w:color w:val="000000"/>
-          <w:sz w:val="24"/>
-          <w:szCs w:val="24"/>
-          <w:lang w:val="en-US"/>
-        </w:rPr>
-        <w:t>4.0</w:t>
-      </w:r>
-      <w:r>
-        <w:rPr>
-          <w:rFonts w:ascii="Times New Roman" w:hAnsi="Times New Roman"/>
-          <w:color w:val="000000"/>
-          <w:sz w:val="24"/>
-          <w:szCs w:val="24"/>
-          <w:lang w:val="en-US"/>
-        </w:rPr>
-        <w:t xml:space="preserve"> yang diliris pada </w:t>
-      </w:r>
-      <w:r>
-        <w:rPr>
-          <w:rFonts w:ascii="Times New Roman" w:hAnsi="Times New Roman"/>
-          <w:color w:val="000000"/>
-          <w:sz w:val="24"/>
-          <w:szCs w:val="24"/>
-          <w:lang w:val="en-US"/>
-        </w:rPr>
-        <w:t>Bulan Mei</w:t>
-      </w:r>
-      <w:r>
-        <w:rPr>
-          <w:rFonts w:ascii="Times New Roman" w:hAnsi="Times New Roman"/>
-          <w:color w:val="000000"/>
-          <w:sz w:val="24"/>
-          <w:szCs w:val="24"/>
-          <w:lang w:val="en-US"/>
-        </w:rPr>
-        <w:t xml:space="preserve"> 2020</w:t>
-      </w:r>
-      <w:r>
-        <w:rPr>
-          <w:rFonts w:ascii="Times New Roman" w:hAnsi="Times New Roman"/>
-          <w:color w:val="000000"/>
-          <w:sz w:val="24"/>
-          <w:szCs w:val="24"/>
-          <w:lang w:val="en-US"/>
-        </w:rPr>
-        <w:t xml:space="preserve"> </w:t>
+        <w:t xml:space="preserve"> Sedangkan versi stabil saat ini adalah versi 4.0 yang diliris pada Bulan Mei</w:t>
+      </w:r>
+      <w:r>
+        <w:rPr>
+          <w:rFonts w:ascii="Times New Roman" w:hAnsi="Times New Roman"/>
+          <w:color w:val="000000"/>
+          <w:sz w:val="24"/>
+          <w:szCs w:val="24"/>
+          <w:lang w:val="en-US"/>
+        </w:rPr>
+        <w:t xml:space="preserve"> 2020 </w:t>
       </w:r>
     </w:p>
     <w:p>
@@ -2728,7 +2700,6 @@
         <w:spacing w:before="240" w:beforeAutospacing="0" w:after="60" w:afterAutospacing="0"/>
         <w:jc w:val="both"/>
         <w:rPr>
-          <w:rFonts w:ascii="Georgia" w:hAnsi="Georgia"/>
           <w:b w:val="0"/>
           <w:bCs w:val="0"/>
           <w:color w:val="000000"/>
@@ -2747,11 +2718,34 @@
         <w:jc w:val="both"/>
         <w:outlineLvl w:val="1"/>
         <w:rPr>
-          <w:rFonts w:ascii="Georgia" w:hAnsi="Georgia"/>
+          <w:rFonts w:ascii="Times New Roman" w:hAnsi="Times New Roman"/>
           <w:color w:val="000000"/>
           <w:sz w:val="24"/>
           <w:szCs w:val="24"/>
           <w:lang w:val="en-US" w:eastAsia="en-US"/>
+        </w:rPr>
+      </w:pPr>
+    </w:p>
+    <w:p>
+      <w:pPr>
+        <w:widowControl w:val="0"/>
+        <w:tabs>
+          <w:tab w:val="left" w:leader="dot" w:pos="8222"/>
+          <w:tab w:val="right" w:pos="8788"/>
+        </w:tabs>
+        <w:autoSpaceDE w:val="0"/>
+        <w:autoSpaceDN w:val="0"/>
+        <w:adjustRightInd w:val="0"/>
+        <w:spacing w:after="0" w:line="360" w:lineRule="auto"/>
+        <w:jc w:val="center"/>
+        <w:rPr>
+          <w:rFonts w:ascii="Times New Roman" w:hAnsi="Times New Roman"/>
+          <w:b/>
+          <w:bCs/>
+          <w:color w:val="000000"/>
+          <w:sz w:val="24"/>
+          <w:szCs w:val="24"/>
+          <w:lang w:val="en-US"/>
         </w:rPr>
       </w:pPr>
     </w:p>
@@ -2816,6 +2810,7 @@
           <w:szCs w:val="24"/>
           <w:lang w:val="en-US"/>
         </w:rPr>
+        <w:lastRenderedPageBreak/>
         <w:t>App Inventor</w:t>
       </w:r>
     </w:p>
@@ -2834,7 +2829,6 @@
           <w:rFonts w:ascii="Times New Roman" w:hAnsi="Times New Roman"/>
           <w:sz w:val="24"/>
         </w:rPr>
-        <w:lastRenderedPageBreak/>
         <w:t xml:space="preserve">App Inventor2 adalah </w:t>
       </w:r>
       <w:r>
@@ -3244,18 +3238,8 @@
           <w:szCs w:val="24"/>
           <w:lang w:val="en-US"/>
         </w:rPr>
-        <w:t xml:space="preserve">Mikrokontroler (µC) adalah komputer mini yang dikemas dalam bentuk sebuah chip </w:t>
-      </w:r>
-      <w:r>
-        <w:rPr>
-          <w:rFonts w:ascii="Times New Roman" w:hAnsi="Times New Roman"/>
-          <w:color w:val="000000"/>
-          <w:sz w:val="24"/>
-          <w:szCs w:val="24"/>
-          <w:lang w:val="en-US"/>
-        </w:rPr>
         <w:lastRenderedPageBreak/>
-        <w:t xml:space="preserve">yang diprogram untuk menjalankan tugas tertentu dan merupakan salah satu syarat minimal dalam </w:t>
+        <w:t xml:space="preserve">Mikrokontroler (µC) adalah komputer mini yang dikemas dalam bentuk sebuah chip yang diprogram untuk menjalankan tugas tertentu dan merupakan salah satu syarat minimal dalam </w:t>
       </w:r>
       <w:r>
         <w:rPr>
@@ -3797,10 +3781,11 @@
         <w:rPr>
           <w:rFonts w:ascii="Times New Roman" w:hAnsi="Times New Roman"/>
           <w:noProof/>
+          <w:sz w:val="24"/>
           <w:lang w:val="en-US" w:eastAsia="en-US"/>
         </w:rPr>
         <w:drawing>
-          <wp:inline distT="0" distB="0" distL="0" distR="0" wp14:anchorId="7D9716AD" wp14:editId="284DF8EA">
+          <wp:inline distT="0" distB="0" distL="0" distR="0" wp14:anchorId="5AF90DE5" wp14:editId="1F9703A7">
             <wp:extent cx="851097" cy="1206000"/>
             <wp:effectExtent l="0" t="0" r="6350" b="0"/>
             <wp:docPr id="12" name="Picture 12" descr="A circuit board&#10;&#10;Description automatically generated"/>
@@ -4072,11 +4057,12 @@
         <w:rPr>
           <w:rFonts w:ascii="Times New Roman" w:hAnsi="Times New Roman"/>
           <w:noProof/>
+          <w:sz w:val="24"/>
           <w:lang w:val="en-US" w:eastAsia="en-US"/>
         </w:rPr>
         <w:lastRenderedPageBreak/>
         <w:drawing>
-          <wp:inline distT="0" distB="0" distL="0" distR="0" wp14:anchorId="5252EB78" wp14:editId="522038DA">
+          <wp:inline distT="0" distB="0" distL="0" distR="0" wp14:anchorId="7F73E200" wp14:editId="1BB20D04">
             <wp:extent cx="2471820" cy="2088000"/>
             <wp:effectExtent l="0" t="0" r="5080" b="7620"/>
             <wp:docPr id="2" name="Picture 2" descr="Blok Diagram ESP32"/>
@@ -4226,10 +4212,11 @@
         <w:rPr>
           <w:rFonts w:ascii="Times New Roman" w:hAnsi="Times New Roman"/>
           <w:noProof/>
+          <w:sz w:val="24"/>
           <w:lang w:val="en-US" w:eastAsia="en-US"/>
         </w:rPr>
         <w:drawing>
-          <wp:inline distT="0" distB="0" distL="0" distR="0" wp14:anchorId="3931F05E" wp14:editId="4BDF1293">
+          <wp:inline distT="0" distB="0" distL="0" distR="0" wp14:anchorId="18AA2567" wp14:editId="526996D1">
             <wp:extent cx="3029908" cy="3024000"/>
             <wp:effectExtent l="0" t="0" r="0" b="0"/>
             <wp:docPr id="3" name="Picture 3" descr="Pin Layout ESP32"/>
@@ -4808,11 +4795,12 @@
         <w:rPr>
           <w:rFonts w:ascii="Times New Roman" w:hAnsi="Times New Roman"/>
           <w:noProof/>
+          <w:sz w:val="24"/>
           <w:lang w:val="en-US" w:eastAsia="en-US"/>
         </w:rPr>
         <w:lastRenderedPageBreak/>
         <w:drawing>
-          <wp:inline distT="0" distB="0" distL="0" distR="0" wp14:anchorId="47D875BB" wp14:editId="56296917">
+          <wp:inline distT="0" distB="0" distL="0" distR="0" wp14:anchorId="37CBA4D2" wp14:editId="1A7EDE6A">
             <wp:extent cx="3348000" cy="3011329"/>
             <wp:effectExtent l="0" t="0" r="5080" b="0"/>
             <wp:docPr id="4" name="Graphic 4" descr="Skema Daya ESP32"/>
@@ -4830,7 +4818,7 @@
                     <a:blip r:embed="rId15">
                       <a:extLst>
                         <a:ext uri="{96DAC541-7B7A-43D3-8B79-37D633B846F1}">
-                          <asvg:svgBlip xmlns:asvg="http://schemas.microsoft.com/office/drawing/2016/SVG/main" xmlns:w16se="http://schemas.microsoft.com/office/word/2015/wordml/symex" xmlns:w16="http://schemas.microsoft.com/office/word/2018/wordml" xmlns:w16cid="http://schemas.microsoft.com/office/word/2016/wordml/cid" xmlns:w16cex="http://schemas.microsoft.com/office/word/2018/wordml/cex" xmlns:w15="http://schemas.microsoft.com/office/word/2012/wordml" xmlns:w="http://schemas.openxmlformats.org/wordprocessingml/2006/main" xmlns:w10="urn:schemas-microsoft-com:office:word" xmlns:v="urn:schemas-microsoft-com:vml" xmlns:o="urn:schemas-microsoft-com:office:office" xmlns:am3d="http://schemas.microsoft.com/office/drawing/2017/model3d" xmlns:aink="http://schemas.microsoft.com/office/drawing/2016/ink" xmlns:cx8="http://schemas.microsoft.com/office/drawing/2016/5/14/chartex" xmlns:cx7="http://schemas.microsoft.com/office/drawing/2016/5/13/chartex" xmlns:cx6="http://schemas.microsoft.com/office/drawing/2016/5/12/chartex" xmlns:cx5="http://schemas.microsoft.com/office/drawing/2016/5/11/chartex" xmlns:cx4="http://schemas.microsoft.com/office/drawing/2016/5/10/chartex" xmlns:cx3="http://schemas.microsoft.com/office/drawing/2016/5/9/chartex" xmlns:cx2="http://schemas.microsoft.com/office/drawing/2015/10/21/chartex" xmlns:cx1="http://schemas.microsoft.com/office/drawing/2015/9/8/chartex" xmlns:cx="http://schemas.microsoft.com/office/drawing/2014/chartex" xmlns="" r:embed="rId19"/>
+                          <asvg:svgBlip xmlns="" xmlns:cx="http://schemas.microsoft.com/office/drawing/2014/chartex" xmlns:cx1="http://schemas.microsoft.com/office/drawing/2015/9/8/chartex" xmlns:cx2="http://schemas.microsoft.com/office/drawing/2015/10/21/chartex" xmlns:cx3="http://schemas.microsoft.com/office/drawing/2016/5/9/chartex" xmlns:cx4="http://schemas.microsoft.com/office/drawing/2016/5/10/chartex" xmlns:cx5="http://schemas.microsoft.com/office/drawing/2016/5/11/chartex" xmlns:cx6="http://schemas.microsoft.com/office/drawing/2016/5/12/chartex" xmlns:cx7="http://schemas.microsoft.com/office/drawing/2016/5/13/chartex" xmlns:cx8="http://schemas.microsoft.com/office/drawing/2016/5/14/chartex" xmlns:aink="http://schemas.microsoft.com/office/drawing/2016/ink" xmlns:am3d="http://schemas.microsoft.com/office/drawing/2017/model3d" xmlns:o="urn:schemas-microsoft-com:office:office" xmlns:v="urn:schemas-microsoft-com:vml" xmlns:w10="urn:schemas-microsoft-com:office:word" xmlns:w="http://schemas.openxmlformats.org/wordprocessingml/2006/main" xmlns:w15="http://schemas.microsoft.com/office/word/2012/wordml" xmlns:w16cex="http://schemas.microsoft.com/office/word/2018/wordml/cex" xmlns:w16cid="http://schemas.microsoft.com/office/word/2016/wordml/cid" xmlns:w16="http://schemas.microsoft.com/office/word/2018/wordml" xmlns:w16se="http://schemas.microsoft.com/office/word/2015/wordml/symex" xmlns:asvg="http://schemas.microsoft.com/office/drawing/2016/SVG/main" r:embed="rId19"/>
                         </a:ext>
                       </a:extLst>
                     </a:blip>
@@ -10274,18 +10262,7 @@
                 <w:szCs w:val="24"/>
                 <w:lang w:val="en-US"/>
               </w:rPr>
-              <w:t xml:space="preserve"> </w:t>
-            </w:r>
-            <w:r>
-              <w:rPr>
-                <w:rFonts w:ascii="Times New Roman" w:hAnsi="Times New Roman"/>
-                <w:i/>
-                <w:iCs/>
-                <w:color w:val="000000"/>
-                <w:szCs w:val="24"/>
-                <w:lang w:val="en-US"/>
-              </w:rPr>
-              <w:t>Database</w:t>
+              <w:t xml:space="preserve"> Database</w:t>
             </w:r>
           </w:p>
         </w:tc>
@@ -11327,7 +11304,14 @@
         </w:rPr>
       </w:pPr>
     </w:p>
-    <w:p/>
+    <w:p>
+      <w:pPr>
+        <w:rPr>
+          <w:rFonts w:ascii="Times New Roman" w:hAnsi="Times New Roman"/>
+          <w:sz w:val="24"/>
+        </w:rPr>
+      </w:pPr>
+    </w:p>
     <w:sectPr>
       <w:footerReference w:type="default" r:id="rId20"/>
       <w:pgSz w:w="11907" w:h="16840" w:code="9"/>

</xml_diff>